<commit_message>
optoelectronic intelligence _ response to reviewers
</commit_message>
<xml_diff>
--- a/apl__optoelectronic_intelligence/20210211_NIST_Shainline_OptoelectronicIntelligence_coverLetter.docx
+++ b/apl__optoelectronic_intelligence/20210211_NIST_Shainline_OptoelectronicIntelligence_coverLetter.docx
@@ -2,155 +2,6 @@
 <file path=word/document.xml><?xml version="1.0" encoding="utf-8"?>
 <w:document xmlns:wpc="http://schemas.microsoft.com/office/word/2010/wordprocessingCanvas" xmlns:cx="http://schemas.microsoft.com/office/drawing/2014/chartex" xmlns:cx1="http://schemas.microsoft.com/office/drawing/2015/9/8/chartex" xmlns:cx2="http://schemas.microsoft.com/office/drawing/2015/10/21/chartex" xmlns:cx3="http://schemas.microsoft.com/office/drawing/2016/5/9/chartex" xmlns:cx4="http://schemas.microsoft.com/office/drawing/2016/5/10/chartex" xmlns:cx5="http://schemas.microsoft.com/office/drawing/2016/5/11/chartex" xmlns:cx6="http://schemas.microsoft.com/office/drawing/2016/5/12/chartex" xmlns:cx7="http://schemas.microsoft.com/office/drawing/2016/5/13/chartex" xmlns:cx8="http://schemas.microsoft.com/office/drawing/2016/5/14/chartex" xmlns:mc="http://schemas.openxmlformats.org/markup-compatibility/2006" xmlns:aink="http://schemas.microsoft.com/office/drawing/2016/ink" xmlns:am3d="http://schemas.microsoft.com/office/drawing/2017/model3d" xmlns:o="urn:schemas-microsoft-com:office:office" xmlns:r="http://schemas.openxmlformats.org/officeDocument/2006/relationships" xmlns:m="http://schemas.openxmlformats.org/officeDocument/2006/math" xmlns:v="urn:schemas-microsoft-com:vml" xmlns:wp14="http://schemas.microsoft.com/office/word/2010/wordprocessingDrawing" xmlns:wp="http://schemas.openxmlformats.org/drawingml/2006/wordprocessingDrawing" xmlns:w10="urn:schemas-microsoft-com:office:word" xmlns:w="http://schemas.openxmlformats.org/wordprocessingml/2006/main" xmlns:w14="http://schemas.microsoft.com/office/word/2010/wordml" xmlns:w15="http://schemas.microsoft.com/office/word/2012/wordml" xmlns:w16cex="http://schemas.microsoft.com/office/word/2018/wordml/cex" xmlns:w16cid="http://schemas.microsoft.com/office/word/2016/wordml/cid" xmlns:w16="http://schemas.microsoft.com/office/word/2018/wordml" xmlns:w16se="http://schemas.microsoft.com/office/word/2015/wordml/symex" xmlns:wpg="http://schemas.microsoft.com/office/word/2010/wordprocessingGroup" xmlns:wpi="http://schemas.microsoft.com/office/word/2010/wordprocessingInk" xmlns:wne="http://schemas.microsoft.com/office/word/2006/wordml" xmlns:wps="http://schemas.microsoft.com/office/word/2010/wordprocessingShape" mc:Ignorable="w14 w15 w16se w16cid w16 w16cex wp14">
   <w:body>
-    <w:p>
-      <w:pPr>
-        <w:pStyle w:val="NormalWeb"/>
-        <w:rPr>
-          <w:rFonts w:ascii="Helvetica" w:hAnsi="Helvetica"/>
-          <w:color w:val="222222"/>
-          <w:sz w:val="21"/>
-          <w:szCs w:val="21"/>
-        </w:rPr>
-      </w:pPr>
-      <w:r>
-        <w:rPr>
-          <w:rFonts w:ascii="Helvetica" w:hAnsi="Helvetica"/>
-          <w:color w:val="222222"/>
-          <w:sz w:val="21"/>
-          <w:szCs w:val="21"/>
-        </w:rPr>
-        <w:t>Nov</w:t>
-      </w:r>
-      <w:r>
-        <w:rPr>
-          <w:rFonts w:ascii="Helvetica" w:hAnsi="Helvetica"/>
-          <w:color w:val="222222"/>
-          <w:sz w:val="21"/>
-          <w:szCs w:val="21"/>
-        </w:rPr>
-        <w:t xml:space="preserve">ember </w:t>
-      </w:r>
-      <w:r>
-        <w:rPr>
-          <w:rFonts w:ascii="Helvetica" w:hAnsi="Helvetica"/>
-          <w:color w:val="222222"/>
-          <w:sz w:val="21"/>
-          <w:szCs w:val="21"/>
-        </w:rPr>
-        <w:t>30</w:t>
-      </w:r>
-      <w:r>
-        <w:rPr>
-          <w:rFonts w:ascii="Helvetica" w:hAnsi="Helvetica"/>
-          <w:color w:val="222222"/>
-          <w:sz w:val="21"/>
-          <w:szCs w:val="21"/>
-          <w:vertAlign w:val="superscript"/>
-        </w:rPr>
-        <w:t>th</w:t>
-      </w:r>
-      <w:r>
-        <w:rPr>
-          <w:rFonts w:ascii="Helvetica" w:hAnsi="Helvetica"/>
-          <w:color w:val="222222"/>
-          <w:sz w:val="21"/>
-          <w:szCs w:val="21"/>
-        </w:rPr>
-        <w:t>, 20</w:t>
-      </w:r>
-      <w:r>
-        <w:rPr>
-          <w:rFonts w:ascii="Helvetica" w:hAnsi="Helvetica"/>
-          <w:color w:val="222222"/>
-          <w:sz w:val="21"/>
-          <w:szCs w:val="21"/>
-        </w:rPr>
-        <w:t>20</w:t>
-      </w:r>
-    </w:p>
-    <w:p>
-      <w:pPr>
-        <w:pStyle w:val="NormalWeb"/>
-        <w:spacing w:before="40" w:beforeAutospacing="0" w:after="0" w:afterAutospacing="0"/>
-        <w:contextualSpacing/>
-        <w:jc w:val="right"/>
-        <w:rPr>
-          <w:rFonts w:asciiTheme="minorHAnsi" w:hAnsiTheme="minorHAnsi" w:cstheme="minorHAnsi"/>
-          <w:color w:val="222222"/>
-          <w:sz w:val="22"/>
-          <w:szCs w:val="22"/>
-        </w:rPr>
-      </w:pPr>
-      <w:bookmarkStart w:id="0" w:name="_Hlk24369860"/>
-      <w:bookmarkEnd w:id="0"/>
-      <w:r>
-        <w:rPr>
-          <w:rFonts w:asciiTheme="minorHAnsi" w:hAnsiTheme="minorHAnsi" w:cstheme="minorHAnsi"/>
-          <w:color w:val="222222"/>
-          <w:sz w:val="22"/>
-          <w:szCs w:val="22"/>
-        </w:rPr>
-        <w:t>Dr. Jeffrey M. Shainline</w:t>
-      </w:r>
-    </w:p>
-    <w:p>
-      <w:pPr>
-        <w:pStyle w:val="NormalWeb"/>
-        <w:spacing w:before="40" w:beforeAutospacing="0" w:after="0" w:afterAutospacing="0"/>
-        <w:contextualSpacing/>
-        <w:jc w:val="right"/>
-        <w:rPr>
-          <w:rFonts w:asciiTheme="minorHAnsi" w:hAnsiTheme="minorHAnsi" w:cstheme="minorHAnsi"/>
-          <w:color w:val="222222"/>
-          <w:sz w:val="22"/>
-          <w:szCs w:val="22"/>
-        </w:rPr>
-      </w:pPr>
-      <w:r>
-        <w:rPr>
-          <w:rFonts w:asciiTheme="minorHAnsi" w:hAnsiTheme="minorHAnsi" w:cstheme="minorHAnsi"/>
-          <w:color w:val="222222"/>
-          <w:sz w:val="22"/>
-          <w:szCs w:val="22"/>
-        </w:rPr>
-        <w:t>National Institute of Standards and Technology</w:t>
-      </w:r>
-    </w:p>
-    <w:p>
-      <w:pPr>
-        <w:pStyle w:val="NormalWeb"/>
-        <w:spacing w:before="40" w:beforeAutospacing="0" w:after="0" w:afterAutospacing="0"/>
-        <w:contextualSpacing/>
-        <w:jc w:val="right"/>
-        <w:rPr>
-          <w:rFonts w:asciiTheme="minorHAnsi" w:hAnsiTheme="minorHAnsi" w:cstheme="minorHAnsi"/>
-          <w:color w:val="222222"/>
-          <w:sz w:val="22"/>
-          <w:szCs w:val="22"/>
-        </w:rPr>
-      </w:pPr>
-      <w:r>
-        <w:rPr>
-          <w:rFonts w:asciiTheme="minorHAnsi" w:hAnsiTheme="minorHAnsi" w:cstheme="minorHAnsi"/>
-          <w:color w:val="222222"/>
-          <w:sz w:val="22"/>
-          <w:szCs w:val="22"/>
-        </w:rPr>
-        <w:t>325 Broadway, Boulder, CO, 80305, USA</w:t>
-      </w:r>
-    </w:p>
-    <w:p>
-      <w:pPr>
-        <w:pStyle w:val="NormalWeb"/>
-        <w:spacing w:before="40" w:beforeAutospacing="0" w:after="120" w:afterAutospacing="0"/>
-        <w:rPr>
-          <w:rFonts w:asciiTheme="minorHAnsi" w:hAnsiTheme="minorHAnsi" w:cstheme="minorHAnsi"/>
-          <w:color w:val="222222"/>
-          <w:sz w:val="22"/>
-          <w:szCs w:val="22"/>
-        </w:rPr>
-      </w:pPr>
-    </w:p>
     <w:p>
       <w:pPr>
         <w:pStyle w:val="NormalWeb"/>
@@ -720,333 +571,8 @@
         <w:t>jeffrey.shainline@nist.gov</w:t>
       </w:r>
     </w:p>
-    <w:p>
-      <w:pPr>
-        <w:pStyle w:val="NormalWeb"/>
-        <w:jc w:val="both"/>
-        <w:rPr>
-          <w:rFonts w:ascii="Helvetica" w:hAnsi="Helvetica"/>
-          <w:color w:val="222222"/>
-          <w:sz w:val="21"/>
-          <w:szCs w:val="21"/>
-        </w:rPr>
-      </w:pPr>
-      <w:r>
-        <w:rPr>
-          <w:rFonts w:ascii="Helvetica" w:hAnsi="Helvetica"/>
-          <w:color w:val="222222"/>
-          <w:sz w:val="21"/>
-          <w:szCs w:val="21"/>
-        </w:rPr>
-        <w:lastRenderedPageBreak/>
-        <w:t>Text</w:t>
-      </w:r>
-      <w:r>
-        <w:rPr>
-          <w:rFonts w:ascii="Helvetica" w:hAnsi="Helvetica"/>
-          <w:color w:val="222222"/>
-          <w:sz w:val="21"/>
-          <w:szCs w:val="21"/>
-        </w:rPr>
-        <w:t>.</w:t>
-      </w:r>
-    </w:p>
-    <w:p>
-      <w:pPr>
-        <w:pStyle w:val="NormalWeb"/>
-        <w:spacing w:before="0" w:beforeAutospacing="0" w:after="0" w:afterAutospacing="0"/>
-        <w:jc w:val="right"/>
-        <w:rPr>
-          <w:rFonts w:ascii="Helvetica" w:hAnsi="Helvetica"/>
-          <w:color w:val="222222"/>
-          <w:sz w:val="21"/>
-          <w:szCs w:val="21"/>
-        </w:rPr>
-      </w:pPr>
-      <w:r>
-        <w:rPr>
-          <w:rFonts w:ascii="Helvetica" w:hAnsi="Helvetica"/>
-          <w:color w:val="222222"/>
-          <w:sz w:val="21"/>
-          <w:szCs w:val="21"/>
-        </w:rPr>
-        <w:t>Best Regards,</w:t>
-      </w:r>
-      <w:r>
-        <w:rPr>
-          <w:rFonts w:ascii="Helvetica" w:hAnsi="Helvetica"/>
-          <w:color w:val="222222"/>
-          <w:sz w:val="21"/>
-          <w:szCs w:val="21"/>
-        </w:rPr>
-        <w:br/>
-      </w:r>
-      <w:r>
-        <w:rPr>
-          <w:rFonts w:ascii="Helvetica" w:hAnsi="Helvetica"/>
-          <w:color w:val="222222"/>
-          <w:sz w:val="21"/>
-          <w:szCs w:val="21"/>
-        </w:rPr>
-        <w:t xml:space="preserve">Dr. </w:t>
-      </w:r>
-      <w:r>
-        <w:rPr>
-          <w:rFonts w:ascii="Helvetica" w:hAnsi="Helvetica"/>
-          <w:color w:val="222222"/>
-          <w:sz w:val="21"/>
-          <w:szCs w:val="21"/>
-        </w:rPr>
-        <w:t>Jeff</w:t>
-      </w:r>
-      <w:r>
-        <w:rPr>
-          <w:rFonts w:ascii="Helvetica" w:hAnsi="Helvetica"/>
-          <w:color w:val="222222"/>
-          <w:sz w:val="21"/>
-          <w:szCs w:val="21"/>
-        </w:rPr>
-        <w:t>rey</w:t>
-      </w:r>
-      <w:r>
-        <w:rPr>
-          <w:rFonts w:ascii="Helvetica" w:hAnsi="Helvetica"/>
-          <w:color w:val="222222"/>
-          <w:sz w:val="21"/>
-          <w:szCs w:val="21"/>
-        </w:rPr>
-        <w:t xml:space="preserve"> </w:t>
-      </w:r>
-      <w:r>
-        <w:rPr>
-          <w:rFonts w:ascii="Helvetica" w:hAnsi="Helvetica"/>
-          <w:color w:val="222222"/>
-          <w:sz w:val="21"/>
-          <w:szCs w:val="21"/>
-        </w:rPr>
-        <w:t xml:space="preserve">M. </w:t>
-      </w:r>
-      <w:r>
-        <w:rPr>
-          <w:rFonts w:ascii="Helvetica" w:hAnsi="Helvetica"/>
-          <w:color w:val="222222"/>
-          <w:sz w:val="21"/>
-          <w:szCs w:val="21"/>
-        </w:rPr>
-        <w:t>Shainline</w:t>
-      </w:r>
-    </w:p>
-    <w:p>
-      <w:pPr>
-        <w:pStyle w:val="NormalWeb"/>
-        <w:spacing w:before="0" w:beforeAutospacing="0" w:after="0" w:afterAutospacing="0"/>
-        <w:jc w:val="right"/>
-        <w:rPr>
-          <w:rFonts w:ascii="Helvetica" w:hAnsi="Helvetica"/>
-          <w:color w:val="222222"/>
-          <w:sz w:val="21"/>
-          <w:szCs w:val="21"/>
-        </w:rPr>
-      </w:pPr>
-    </w:p>
-    <w:p>
-      <w:pPr>
-        <w:pStyle w:val="NormalWeb"/>
-        <w:spacing w:before="0" w:beforeAutospacing="0" w:after="0" w:afterAutospacing="0"/>
-        <w:jc w:val="right"/>
-        <w:rPr>
-          <w:rFonts w:ascii="Helvetica" w:hAnsi="Helvetica"/>
-          <w:color w:val="222222"/>
-          <w:sz w:val="21"/>
-          <w:szCs w:val="21"/>
-        </w:rPr>
-      </w:pPr>
-      <w:r>
-        <w:rPr>
-          <w:rFonts w:ascii="Helvetica" w:hAnsi="Helvetica"/>
-          <w:noProof/>
-          <w:color w:val="222222"/>
-          <w:sz w:val="21"/>
-          <w:szCs w:val="21"/>
-        </w:rPr>
-        <w:drawing>
-          <wp:inline distT="0" distB="0" distL="0" distR="0" wp14:anchorId="4B428DD3" wp14:editId="604FE39A">
-            <wp:extent cx="1867149" cy="571500"/>
-            <wp:effectExtent l="0" t="0" r="0" b="0"/>
-            <wp:docPr id="1" name="Picture 1"/>
-            <wp:cNvGraphicFramePr>
-              <a:graphicFrameLocks xmlns:a="http://schemas.openxmlformats.org/drawingml/2006/main" noChangeAspect="1"/>
-            </wp:cNvGraphicFramePr>
-            <a:graphic xmlns:a="http://schemas.openxmlformats.org/drawingml/2006/main">
-              <a:graphicData uri="http://schemas.openxmlformats.org/drawingml/2006/picture">
-                <pic:pic xmlns:pic="http://schemas.openxmlformats.org/drawingml/2006/picture">
-                  <pic:nvPicPr>
-                    <pic:cNvPr id="1" name="Picture 1"/>
-                    <pic:cNvPicPr/>
-                  </pic:nvPicPr>
-                  <pic:blipFill>
-                    <a:blip r:embed="rId7"/>
-                    <a:stretch>
-                      <a:fillRect/>
-                    </a:stretch>
-                  </pic:blipFill>
-                  <pic:spPr>
-                    <a:xfrm>
-                      <a:off x="0" y="0"/>
-                      <a:ext cx="1879734" cy="575352"/>
-                    </a:xfrm>
-                    <a:prstGeom prst="rect">
-                      <a:avLst/>
-                    </a:prstGeom>
-                  </pic:spPr>
-                </pic:pic>
-              </a:graphicData>
-            </a:graphic>
-          </wp:inline>
-        </w:drawing>
-      </w:r>
-    </w:p>
-    <w:p>
-      <w:pPr>
-        <w:pStyle w:val="NormalWeb"/>
-        <w:spacing w:before="0" w:beforeAutospacing="0" w:after="0" w:afterAutospacing="0"/>
-        <w:jc w:val="right"/>
-        <w:rPr>
-          <w:rFonts w:ascii="Helvetica" w:hAnsi="Helvetica"/>
-          <w:color w:val="222222"/>
-          <w:sz w:val="21"/>
-          <w:szCs w:val="21"/>
-        </w:rPr>
-      </w:pPr>
-    </w:p>
-    <w:p>
-      <w:pPr>
-        <w:pStyle w:val="NormalWeb"/>
-        <w:spacing w:before="0" w:beforeAutospacing="0" w:after="0" w:afterAutospacing="0"/>
-        <w:jc w:val="right"/>
-        <w:rPr>
-          <w:rFonts w:ascii="Helvetica" w:hAnsi="Helvetica"/>
-          <w:color w:val="222222"/>
-          <w:sz w:val="21"/>
-          <w:szCs w:val="21"/>
-        </w:rPr>
-      </w:pPr>
-      <w:r>
-        <w:rPr>
-          <w:rFonts w:ascii="Helvetica" w:hAnsi="Helvetica"/>
-          <w:color w:val="222222"/>
-          <w:sz w:val="21"/>
-          <w:szCs w:val="21"/>
-        </w:rPr>
-        <w:t xml:space="preserve">Quantum </w:t>
-      </w:r>
-      <w:proofErr w:type="spellStart"/>
-      <w:r>
-        <w:rPr>
-          <w:rFonts w:ascii="Helvetica" w:hAnsi="Helvetica"/>
-          <w:color w:val="222222"/>
-          <w:sz w:val="21"/>
-          <w:szCs w:val="21"/>
-        </w:rPr>
-        <w:t>Nanophotonics</w:t>
-      </w:r>
-      <w:proofErr w:type="spellEnd"/>
-      <w:r>
-        <w:rPr>
-          <w:rFonts w:ascii="Helvetica" w:hAnsi="Helvetica"/>
-          <w:color w:val="222222"/>
-          <w:sz w:val="21"/>
-          <w:szCs w:val="21"/>
-        </w:rPr>
-        <w:t xml:space="preserve"> Group</w:t>
-      </w:r>
-    </w:p>
-    <w:p>
-      <w:pPr>
-        <w:pStyle w:val="NormalWeb"/>
-        <w:spacing w:before="0" w:beforeAutospacing="0" w:after="0" w:afterAutospacing="0"/>
-        <w:jc w:val="right"/>
-        <w:rPr>
-          <w:rFonts w:ascii="Helvetica" w:hAnsi="Helvetica"/>
-          <w:color w:val="222222"/>
-          <w:sz w:val="21"/>
-          <w:szCs w:val="21"/>
-        </w:rPr>
-      </w:pPr>
-      <w:r>
-        <w:rPr>
-          <w:rFonts w:ascii="Helvetica" w:hAnsi="Helvetica"/>
-          <w:color w:val="222222"/>
-          <w:sz w:val="21"/>
-          <w:szCs w:val="21"/>
-        </w:rPr>
-        <w:t>Applied Physics Division</w:t>
-      </w:r>
-      <w:r>
-        <w:rPr>
-          <w:rFonts w:ascii="Helvetica" w:hAnsi="Helvetica"/>
-          <w:color w:val="222222"/>
-          <w:sz w:val="21"/>
-          <w:szCs w:val="21"/>
-        </w:rPr>
-        <w:t xml:space="preserve">, </w:t>
-      </w:r>
-      <w:r>
-        <w:rPr>
-          <w:rFonts w:ascii="Helvetica" w:hAnsi="Helvetica"/>
-          <w:color w:val="222222"/>
-          <w:sz w:val="21"/>
-          <w:szCs w:val="21"/>
-        </w:rPr>
-        <w:t>NIST</w:t>
-      </w:r>
-    </w:p>
-    <w:p>
-      <w:pPr>
-        <w:pStyle w:val="NormalWeb"/>
-        <w:spacing w:before="0" w:beforeAutospacing="0" w:after="0" w:afterAutospacing="0"/>
-        <w:jc w:val="right"/>
-        <w:rPr>
-          <w:rFonts w:ascii="Helvetica" w:hAnsi="Helvetica"/>
-          <w:color w:val="222222"/>
-          <w:sz w:val="21"/>
-          <w:szCs w:val="21"/>
-        </w:rPr>
-      </w:pPr>
-      <w:r>
-        <w:rPr>
-          <w:rFonts w:ascii="Helvetica" w:hAnsi="Helvetica"/>
-          <w:color w:val="222222"/>
-          <w:sz w:val="21"/>
-          <w:szCs w:val="21"/>
-        </w:rPr>
-        <w:t>jeffrey.shainline@nist.gov</w:t>
-      </w:r>
-    </w:p>
-    <w:p>
-      <w:pPr>
-        <w:pStyle w:val="NormalWeb"/>
-        <w:spacing w:before="0" w:beforeAutospacing="0" w:after="0" w:afterAutospacing="0"/>
-        <w:jc w:val="right"/>
-        <w:rPr>
-          <w:rFonts w:ascii="Helvetica" w:hAnsi="Helvetica"/>
-          <w:color w:val="222222"/>
-          <w:sz w:val="21"/>
-          <w:szCs w:val="21"/>
-        </w:rPr>
-      </w:pPr>
-      <w:r>
-        <w:rPr>
-          <w:rFonts w:ascii="Helvetica" w:hAnsi="Helvetica"/>
-          <w:color w:val="222222"/>
-          <w:sz w:val="21"/>
-          <w:szCs w:val="21"/>
-        </w:rPr>
-        <w:t>(303) 497-6292</w:t>
-      </w:r>
-    </w:p>
     <w:sectPr>
-      <w:headerReference w:type="default" r:id="rId8"/>
+      <w:headerReference w:type="default" r:id="rId7"/>
       <w:pgSz w:w="12240" w:h="15840" w:code="1"/>
       <w:pgMar w:top="2430" w:right="1440" w:bottom="1152" w:left="1296" w:header="720" w:footer="720" w:gutter="0"/>
       <w:cols w:space="720"/>

</xml_diff>

<commit_message>
optoelectronic intelligence _ response to reviews
</commit_message>
<xml_diff>
--- a/apl__optoelectronic_intelligence/20210211_NIST_Shainline_OptoelectronicIntelligence_coverLetter.docx
+++ b/apl__optoelectronic_intelligence/20210211_NIST_Shainline_OptoelectronicIntelligence_coverLetter.docx
@@ -128,79 +128,27 @@
           <w:sz w:val="22"/>
           <w:szCs w:val="22"/>
         </w:rPr>
-        <w:t>I am submitting a manuscript</w:t>
-      </w:r>
-      <w:r>
-        <w:rPr>
-          <w:rFonts w:asciiTheme="minorHAnsi" w:hAnsiTheme="minorHAnsi" w:cstheme="minorHAnsi"/>
-          <w:color w:val="222222"/>
-          <w:sz w:val="22"/>
-          <w:szCs w:val="22"/>
-        </w:rPr>
-        <w:t xml:space="preserve"> entitled “</w:t>
-      </w:r>
-      <w:r>
-        <w:rPr>
-          <w:rFonts w:asciiTheme="minorHAnsi" w:hAnsiTheme="minorHAnsi" w:cstheme="minorHAnsi"/>
-          <w:color w:val="222222"/>
-          <w:sz w:val="22"/>
-          <w:szCs w:val="22"/>
-        </w:rPr>
-        <w:t>Optoelectronic Intelligence</w:t>
-      </w:r>
-      <w:r>
-        <w:rPr>
-          <w:rFonts w:asciiTheme="minorHAnsi" w:hAnsiTheme="minorHAnsi" w:cstheme="minorHAnsi"/>
-          <w:color w:val="222222"/>
-          <w:sz w:val="22"/>
-          <w:szCs w:val="22"/>
-        </w:rPr>
-        <w:t>”</w:t>
-      </w:r>
-      <w:r>
-        <w:rPr>
-          <w:rFonts w:asciiTheme="minorHAnsi" w:hAnsiTheme="minorHAnsi" w:cstheme="minorHAnsi"/>
-          <w:color w:val="222222"/>
-          <w:sz w:val="22"/>
-          <w:szCs w:val="22"/>
-        </w:rPr>
-        <w:t xml:space="preserve"> for your consideration as a perspective article.  </w:t>
-      </w:r>
-      <w:r>
-        <w:rPr>
-          <w:rFonts w:asciiTheme="minorHAnsi" w:hAnsiTheme="minorHAnsi" w:cstheme="minorHAnsi"/>
-          <w:color w:val="222222"/>
-          <w:sz w:val="22"/>
-          <w:szCs w:val="22"/>
-        </w:rPr>
-        <w:t xml:space="preserve"> Thank you for considering this </w:t>
-      </w:r>
-      <w:r>
-        <w:rPr>
-          <w:rFonts w:asciiTheme="minorHAnsi" w:hAnsiTheme="minorHAnsi" w:cstheme="minorHAnsi"/>
-          <w:color w:val="222222"/>
-          <w:sz w:val="22"/>
-          <w:szCs w:val="22"/>
-        </w:rPr>
-        <w:t>article</w:t>
-      </w:r>
-      <w:r>
-        <w:rPr>
-          <w:rFonts w:asciiTheme="minorHAnsi" w:hAnsiTheme="minorHAnsi" w:cstheme="minorHAnsi"/>
-          <w:color w:val="222222"/>
-          <w:sz w:val="22"/>
-          <w:szCs w:val="22"/>
-        </w:rPr>
-        <w:t xml:space="preserve"> for publication in </w:t>
-      </w:r>
-      <w:r>
-        <w:rPr>
-          <w:rFonts w:asciiTheme="minorHAnsi" w:hAnsiTheme="minorHAnsi" w:cstheme="minorHAnsi"/>
-          <w:color w:val="222222"/>
-          <w:sz w:val="22"/>
-          <w:szCs w:val="22"/>
-        </w:rPr>
-        <w:t>Applied Physics Letters</w:t>
+        <w:t xml:space="preserve">Thank you for your consideration of the perspective article entitle “Optoelectronic Intelligence” for publication in </w:t>
+      </w:r>
+      <w:proofErr w:type="spellStart"/>
+      <w:r>
+        <w:rPr>
+          <w:rFonts w:asciiTheme="minorHAnsi" w:hAnsiTheme="minorHAnsi" w:cstheme="minorHAnsi"/>
+          <w:color w:val="222222"/>
+          <w:sz w:val="22"/>
+          <w:szCs w:val="22"/>
+        </w:rPr>
+        <w:t>your</w:t>
+      </w:r>
+      <w:proofErr w:type="spellEnd"/>
+      <w:r>
+        <w:rPr>
+          <w:rFonts w:asciiTheme="minorHAnsi" w:hAnsiTheme="minorHAnsi" w:cstheme="minorHAnsi"/>
+          <w:color w:val="222222"/>
+          <w:sz w:val="22"/>
+          <w:szCs w:val="22"/>
+        </w:rPr>
+        <w:t xml:space="preserve"> journal</w:t>
       </w:r>
       <w:r>
         <w:rPr>
@@ -218,7 +166,7 @@
           <w:sz w:val="22"/>
           <w:szCs w:val="22"/>
         </w:rPr>
-        <w:t xml:space="preserve"> The fields of hardware for artificial intelligence and neuromorphic computing are expanding rapidly with new ideas for how to implement beyond-CMOS being introduced almost daily. Yet from my perspective, much of this work is missing a global perspective on what makes biological neural systems powerful as well as what has made CMOS electronics successful in the first place for realizing scalable computing systems. To realize scalable hardware for AI, we must appreciate what makes spiking neural network computation powerful as a form of information processing, and from there we must envision how to best utilize the physics of devices to realize systems capturing these principles. Our team at NIST has spent the last five years designing such systems and making experimental progress toward their realization. Based on this work, we think the argument is strong that scalable hardware for artificial intelligence will benefit from the integration of photonic and electronic physics and devices. </w:t>
+        <w:t xml:space="preserve"> Three reviewers have thoroughly assessed the manuscript, and all three have recommended the manuscript for publication, conditional upon addressing their comments. I have now addressed the comments from all three reviewers. I have found their feedback to be well reasoned and valuable, yet extensive in scope. Incorporating their feedback was no small task, but I think the paper is stronger now that their concerns have been addressed. I have uploaded a pdf of the manuscript with all changes marked in green, a document listing all reviewer comments as well as my response, and a new version of the manuscript containing all changes but without colored marking of my changes. I hope this draft will meet your approval and gain acceptance for publication in your journal.</w:t>
       </w:r>
     </w:p>
     <w:p>
@@ -234,27 +182,14 @@
           <w:szCs w:val="22"/>
         </w:rPr>
       </w:pPr>
-    </w:p>
-    <w:p>
-      <w:pPr>
-        <w:pStyle w:val="NormalWeb"/>
-        <w:spacing w:before="0" w:beforeAutospacing="0" w:after="0" w:afterAutospacing="0"/>
-        <w:jc w:val="both"/>
-        <w:rPr>
-          <w:rFonts w:asciiTheme="minorHAnsi" w:hAnsiTheme="minorHAnsi" w:cstheme="minorHAnsi"/>
-          <w:color w:val="222222"/>
-          <w:sz w:val="22"/>
-          <w:szCs w:val="22"/>
-        </w:rPr>
-      </w:pPr>
-      <w:r>
-        <w:rPr>
-          <w:rFonts w:asciiTheme="minorHAnsi" w:hAnsiTheme="minorHAnsi" w:cstheme="minorHAnsi"/>
-          <w:color w:val="222222"/>
-          <w:sz w:val="22"/>
-          <w:szCs w:val="22"/>
-        </w:rPr>
-        <w:t xml:space="preserve">Our reasoning behind these arguments is the subject of this paper. I include this background description in this cover letter to make two points. First, because this vision of hardware for AI draws inspiration from the devices and networks of the brain as well as very-large-scale integrated circuits and leverages the physics of superconductors, semiconductors, and light, adequate description of the concepts requires slightly more length than the average perspective article. This manuscript is close to 4000 words (excluding abstract and figure captions). I hold the opinion that all the content in the manuscript is necessary to clearly explain the concepts and make the case for the feasibility. I hope you will agree. Second, because our approach primarily leverages the physics of integrated photonics and superconducting electronics, I have recommended peer reviewers from </w:t>
+      <w:r>
+        <w:rPr>
+          <w:rFonts w:asciiTheme="minorHAnsi" w:hAnsiTheme="minorHAnsi" w:cstheme="minorHAnsi"/>
+          <w:color w:val="222222"/>
+          <w:sz w:val="22"/>
+          <w:szCs w:val="22"/>
+        </w:rPr>
+        <w:t xml:space="preserve">I would be thrilled to see this manuscript published in APL because I think the content is both time and well matched to your readership. In my experience presenting similar content at </w:t>
       </w:r>
       <w:proofErr w:type="gramStart"/>
       <w:r>
@@ -264,7 +199,16 @@
           <w:sz w:val="22"/>
           <w:szCs w:val="22"/>
         </w:rPr>
-        <w:t>both of these</w:t>
+        <w:t>conferences</w:t>
+      </w:r>
+      <w:r>
+        <w:rPr>
+          <w:rFonts w:asciiTheme="minorHAnsi" w:hAnsiTheme="minorHAnsi" w:cstheme="minorHAnsi"/>
+          <w:color w:val="222222"/>
+          <w:sz w:val="22"/>
+          <w:szCs w:val="22"/>
+        </w:rPr>
+        <w:t>, and</w:t>
       </w:r>
       <w:proofErr w:type="gramEnd"/>
       <w:r>
@@ -274,107 +218,7 @@
           <w:sz w:val="22"/>
           <w:szCs w:val="22"/>
         </w:rPr>
-        <w:t xml:space="preserve"> fields. Dr. </w:t>
-      </w:r>
-      <w:proofErr w:type="spellStart"/>
-      <w:r>
-        <w:rPr>
-          <w:rFonts w:asciiTheme="minorHAnsi" w:hAnsiTheme="minorHAnsi" w:cstheme="minorHAnsi"/>
-          <w:color w:val="222222"/>
-          <w:sz w:val="22"/>
-          <w:szCs w:val="22"/>
-        </w:rPr>
-        <w:t>Hatakenaka</w:t>
-      </w:r>
-      <w:proofErr w:type="spellEnd"/>
-      <w:r>
-        <w:rPr>
-          <w:rFonts w:asciiTheme="minorHAnsi" w:hAnsiTheme="minorHAnsi" w:cstheme="minorHAnsi"/>
-          <w:color w:val="222222"/>
-          <w:sz w:val="22"/>
-          <w:szCs w:val="22"/>
-        </w:rPr>
-        <w:t xml:space="preserve">, Dr. </w:t>
-      </w:r>
-      <w:proofErr w:type="spellStart"/>
-      <w:r>
-        <w:rPr>
-          <w:rFonts w:asciiTheme="minorHAnsi" w:hAnsiTheme="minorHAnsi" w:cstheme="minorHAnsi"/>
-          <w:color w:val="222222"/>
-          <w:sz w:val="22"/>
-          <w:szCs w:val="22"/>
-        </w:rPr>
-        <w:t>Klenov</w:t>
-      </w:r>
-      <w:proofErr w:type="spellEnd"/>
-      <w:r>
-        <w:rPr>
-          <w:rFonts w:asciiTheme="minorHAnsi" w:hAnsiTheme="minorHAnsi" w:cstheme="minorHAnsi"/>
-          <w:color w:val="222222"/>
-          <w:sz w:val="22"/>
-          <w:szCs w:val="22"/>
-        </w:rPr>
-        <w:t xml:space="preserve">, and Dr. Hamilton work in the field of neuromorphic superconducting electronics. Dr. </w:t>
-      </w:r>
-      <w:proofErr w:type="spellStart"/>
-      <w:r>
-        <w:rPr>
-          <w:rFonts w:asciiTheme="minorHAnsi" w:hAnsiTheme="minorHAnsi" w:cstheme="minorHAnsi"/>
-          <w:color w:val="222222"/>
-          <w:sz w:val="22"/>
-          <w:szCs w:val="22"/>
-        </w:rPr>
-        <w:t>Andriolli</w:t>
-      </w:r>
-      <w:proofErr w:type="spellEnd"/>
-      <w:r>
-        <w:rPr>
-          <w:rFonts w:asciiTheme="minorHAnsi" w:hAnsiTheme="minorHAnsi" w:cstheme="minorHAnsi"/>
-          <w:color w:val="222222"/>
-          <w:sz w:val="22"/>
-          <w:szCs w:val="22"/>
-        </w:rPr>
-        <w:t xml:space="preserve">, Dr. </w:t>
-      </w:r>
-      <w:proofErr w:type="spellStart"/>
-      <w:r>
-        <w:rPr>
-          <w:rFonts w:asciiTheme="minorHAnsi" w:hAnsiTheme="minorHAnsi" w:cstheme="minorHAnsi"/>
-          <w:color w:val="222222"/>
-          <w:sz w:val="22"/>
-          <w:szCs w:val="22"/>
-        </w:rPr>
-        <w:t>Mourgias-Alexandris</w:t>
-      </w:r>
-      <w:proofErr w:type="spellEnd"/>
-      <w:r>
-        <w:rPr>
-          <w:rFonts w:asciiTheme="minorHAnsi" w:hAnsiTheme="minorHAnsi" w:cstheme="minorHAnsi"/>
-          <w:color w:val="222222"/>
-          <w:sz w:val="22"/>
-          <w:szCs w:val="22"/>
-        </w:rPr>
-        <w:t xml:space="preserve">, Dr. </w:t>
-      </w:r>
-      <w:proofErr w:type="spellStart"/>
-      <w:r>
-        <w:rPr>
-          <w:rFonts w:asciiTheme="minorHAnsi" w:hAnsiTheme="minorHAnsi" w:cstheme="minorHAnsi"/>
-          <w:color w:val="222222"/>
-          <w:sz w:val="22"/>
-          <w:szCs w:val="22"/>
-        </w:rPr>
-        <w:t>Sorger</w:t>
-      </w:r>
-      <w:proofErr w:type="spellEnd"/>
-      <w:r>
-        <w:rPr>
-          <w:rFonts w:asciiTheme="minorHAnsi" w:hAnsiTheme="minorHAnsi" w:cstheme="minorHAnsi"/>
-          <w:color w:val="222222"/>
-          <w:sz w:val="22"/>
-          <w:szCs w:val="22"/>
-        </w:rPr>
-        <w:t xml:space="preserve">, and Dr. Shastri work in the field of neuromorphic photonics. </w:t>
+        <w:t xml:space="preserve"> based on the response our group has received to our publications, it is clear the community has a deep and urgent interest in the field of hardware for artificial intelligence. This perspective article summarizes the last five years of work in our group at NIST in which we have tried to envision full neuromorphic systems capable of general intelligence. I hope to share this work with the broader community by publishing in Applied Physics Letters so that our effort can grow through the feedback of other researchers and to inspire members of the community to take on some of the challenges identified in this work.</w:t>
       </w:r>
     </w:p>
     <w:p>

</xml_diff>

<commit_message>
oei _ reviews _ submitted
</commit_message>
<xml_diff>
--- a/apl__optoelectronic_intelligence/20210211_NIST_Shainline_OptoelectronicIntelligence_coverLetter.docx
+++ b/apl__optoelectronic_intelligence/20210211_NIST_Shainline_OptoelectronicIntelligence_coverLetter.docx
@@ -1,6 +1,6 @@
 
 <file path=word/document.xml><?xml version="1.0" encoding="utf-8"?>
-<w:document xmlns:wpc="http://schemas.microsoft.com/office/word/2010/wordprocessingCanvas" xmlns:cx="http://schemas.microsoft.com/office/drawing/2014/chartex" xmlns:cx1="http://schemas.microsoft.com/office/drawing/2015/9/8/chartex" xmlns:cx2="http://schemas.microsoft.com/office/drawing/2015/10/21/chartex" xmlns:cx3="http://schemas.microsoft.com/office/drawing/2016/5/9/chartex" xmlns:cx4="http://schemas.microsoft.com/office/drawing/2016/5/10/chartex" xmlns:cx5="http://schemas.microsoft.com/office/drawing/2016/5/11/chartex" xmlns:cx6="http://schemas.microsoft.com/office/drawing/2016/5/12/chartex" xmlns:cx7="http://schemas.microsoft.com/office/drawing/2016/5/13/chartex" xmlns:cx8="http://schemas.microsoft.com/office/drawing/2016/5/14/chartex" xmlns:mc="http://schemas.openxmlformats.org/markup-compatibility/2006" xmlns:aink="http://schemas.microsoft.com/office/drawing/2016/ink" xmlns:am3d="http://schemas.microsoft.com/office/drawing/2017/model3d" xmlns:o="urn:schemas-microsoft-com:office:office" xmlns:r="http://schemas.openxmlformats.org/officeDocument/2006/relationships" xmlns:m="http://schemas.openxmlformats.org/officeDocument/2006/math" xmlns:v="urn:schemas-microsoft-com:vml" xmlns:wp14="http://schemas.microsoft.com/office/word/2010/wordprocessingDrawing" xmlns:wp="http://schemas.openxmlformats.org/drawingml/2006/wordprocessingDrawing" xmlns:w10="urn:schemas-microsoft-com:office:word" xmlns:w="http://schemas.openxmlformats.org/wordprocessingml/2006/main" xmlns:w14="http://schemas.microsoft.com/office/word/2010/wordml" xmlns:w15="http://schemas.microsoft.com/office/word/2012/wordml" xmlns:w16cex="http://schemas.microsoft.com/office/word/2018/wordml/cex" xmlns:w16cid="http://schemas.microsoft.com/office/word/2016/wordml/cid" xmlns:w16="http://schemas.microsoft.com/office/word/2018/wordml" xmlns:w16se="http://schemas.microsoft.com/office/word/2015/wordml/symex" xmlns:wpg="http://schemas.microsoft.com/office/word/2010/wordprocessingGroup" xmlns:wpi="http://schemas.microsoft.com/office/word/2010/wordprocessingInk" xmlns:wne="http://schemas.microsoft.com/office/word/2006/wordml" xmlns:wps="http://schemas.microsoft.com/office/word/2010/wordprocessingShape" mc:Ignorable="w14 w15 w16se w16cid w16 w16cex wp14">
+<w:document xmlns:wpc="http://schemas.microsoft.com/office/word/2010/wordprocessingCanvas" xmlns:cx="http://schemas.microsoft.com/office/drawing/2014/chartex" xmlns:cx1="http://schemas.microsoft.com/office/drawing/2015/9/8/chartex" xmlns:cx2="http://schemas.microsoft.com/office/drawing/2015/10/21/chartex" xmlns:cx3="http://schemas.microsoft.com/office/drawing/2016/5/9/chartex" xmlns:cx4="http://schemas.microsoft.com/office/drawing/2016/5/10/chartex" xmlns:cx5="http://schemas.microsoft.com/office/drawing/2016/5/11/chartex" xmlns:cx6="http://schemas.microsoft.com/office/drawing/2016/5/12/chartex" xmlns:cx7="http://schemas.microsoft.com/office/drawing/2016/5/13/chartex" xmlns:cx8="http://schemas.microsoft.com/office/drawing/2016/5/14/chartex" xmlns:mc="http://schemas.openxmlformats.org/markup-compatibility/2006" xmlns:aink="http://schemas.microsoft.com/office/drawing/2016/ink" xmlns:am3d="http://schemas.microsoft.com/office/drawing/2017/model3d" xmlns:o="urn:schemas-microsoft-com:office:office" xmlns:r="http://schemas.openxmlformats.org/officeDocument/2006/relationships" xmlns:m="http://schemas.openxmlformats.org/officeDocument/2006/math" xmlns:v="urn:schemas-microsoft-com:vml" xmlns:wp14="http://schemas.microsoft.com/office/word/2010/wordprocessingDrawing" xmlns:wp="http://schemas.openxmlformats.org/drawingml/2006/wordprocessingDrawing" xmlns:w10="urn:schemas-microsoft-com:office:word" xmlns:w="http://schemas.openxmlformats.org/wordprocessingml/2006/main" xmlns:w14="http://schemas.microsoft.com/office/word/2010/wordml" xmlns:w15="http://schemas.microsoft.com/office/word/2012/wordml" xmlns:w16cid="http://schemas.microsoft.com/office/word/2016/wordml/cid" xmlns:w16se="http://schemas.microsoft.com/office/word/2015/wordml/symex" xmlns:wpg="http://schemas.microsoft.com/office/word/2010/wordprocessingGroup" xmlns:wpi="http://schemas.microsoft.com/office/word/2010/wordprocessingInk" xmlns:wne="http://schemas.microsoft.com/office/word/2006/wordml" xmlns:wps="http://schemas.microsoft.com/office/word/2010/wordprocessingShape" mc:Ignorable="w14 w15 w16se w16cid wp14">
   <w:body>
     <w:p>
       <w:pPr>
@@ -38,7 +38,7 @@
           <w:sz w:val="22"/>
           <w:szCs w:val="22"/>
         </w:rPr>
-        <w:t>1</w:t>
+        <w:t>5</w:t>
       </w:r>
       <w:r>
         <w:rPr>
@@ -128,27 +128,7 @@
           <w:sz w:val="22"/>
           <w:szCs w:val="22"/>
         </w:rPr>
-        <w:t xml:space="preserve">Thank you for your consideration of the perspective article entitle “Optoelectronic Intelligence” for publication in </w:t>
-      </w:r>
-      <w:proofErr w:type="spellStart"/>
-      <w:r>
-        <w:rPr>
-          <w:rFonts w:asciiTheme="minorHAnsi" w:hAnsiTheme="minorHAnsi" w:cstheme="minorHAnsi"/>
-          <w:color w:val="222222"/>
-          <w:sz w:val="22"/>
-          <w:szCs w:val="22"/>
-        </w:rPr>
-        <w:t>your</w:t>
-      </w:r>
-      <w:proofErr w:type="spellEnd"/>
-      <w:r>
-        <w:rPr>
-          <w:rFonts w:asciiTheme="minorHAnsi" w:hAnsiTheme="minorHAnsi" w:cstheme="minorHAnsi"/>
-          <w:color w:val="222222"/>
-          <w:sz w:val="22"/>
-          <w:szCs w:val="22"/>
-        </w:rPr>
-        <w:t xml:space="preserve"> journal</w:t>
+        <w:t>Thank you for your consideration of the perspective article entitle “Optoelectronic Intelligence” for publication in your journal</w:t>
       </w:r>
       <w:r>
         <w:rPr>
@@ -166,7 +146,144 @@
           <w:sz w:val="22"/>
           <w:szCs w:val="22"/>
         </w:rPr>
-        <w:t xml:space="preserve"> Three reviewers have thoroughly assessed the manuscript, and all three have recommended the manuscript for publication, conditional upon addressing their comments. I have now addressed the comments from all three reviewers. I have found their feedback to be well reasoned and valuable, yet extensive in scope. Incorporating their feedback was no small task, but I think the paper is stronger now that their concerns have been addressed. I have uploaded a pdf of the manuscript with all changes marked in green, a document listing all reviewer comments as well as my response, and a new version of the manuscript containing all changes but without colored marking of my changes. I hope this draft will meet your approval and gain acceptance for publication in your journal.</w:t>
+        <w:t xml:space="preserve"> Three reviewers have thoroughly assessed the manuscript, and all three have recommended the manuscript for publication, conditional upon addressing their comments. I have now addressed the comments from all three reviewers. </w:t>
+      </w:r>
+      <w:r>
+        <w:rPr>
+          <w:rFonts w:asciiTheme="minorHAnsi" w:hAnsiTheme="minorHAnsi" w:cstheme="minorHAnsi"/>
+          <w:color w:val="222222"/>
+          <w:sz w:val="22"/>
+          <w:szCs w:val="22"/>
+        </w:rPr>
+        <w:t>T</w:t>
+      </w:r>
+      <w:r>
+        <w:rPr>
+          <w:rFonts w:asciiTheme="minorHAnsi" w:hAnsiTheme="minorHAnsi" w:cstheme="minorHAnsi"/>
+          <w:color w:val="222222"/>
+          <w:sz w:val="22"/>
+          <w:szCs w:val="22"/>
+        </w:rPr>
+        <w:t xml:space="preserve">heir feedback </w:t>
+      </w:r>
+      <w:r>
+        <w:rPr>
+          <w:rFonts w:asciiTheme="minorHAnsi" w:hAnsiTheme="minorHAnsi" w:cstheme="minorHAnsi"/>
+          <w:color w:val="222222"/>
+          <w:sz w:val="22"/>
+          <w:szCs w:val="22"/>
+        </w:rPr>
+        <w:t>is</w:t>
+      </w:r>
+      <w:r>
+        <w:rPr>
+          <w:rFonts w:asciiTheme="minorHAnsi" w:hAnsiTheme="minorHAnsi" w:cstheme="minorHAnsi"/>
+          <w:color w:val="222222"/>
+          <w:sz w:val="22"/>
+          <w:szCs w:val="22"/>
+        </w:rPr>
+        <w:t xml:space="preserve"> well reasoned and valuable, yet extensive in scope. Incorporating their </w:t>
+      </w:r>
+      <w:r>
+        <w:rPr>
+          <w:rFonts w:asciiTheme="minorHAnsi" w:hAnsiTheme="minorHAnsi" w:cstheme="minorHAnsi"/>
+          <w:color w:val="222222"/>
+          <w:sz w:val="22"/>
+          <w:szCs w:val="22"/>
+        </w:rPr>
+        <w:t>comments and criticism</w:t>
+      </w:r>
+      <w:r>
+        <w:rPr>
+          <w:rFonts w:asciiTheme="minorHAnsi" w:hAnsiTheme="minorHAnsi" w:cstheme="minorHAnsi"/>
+          <w:color w:val="222222"/>
+          <w:sz w:val="22"/>
+          <w:szCs w:val="22"/>
+        </w:rPr>
+        <w:t xml:space="preserve"> was no small task, but I think the paper is stronger now that their concerns have been addressed. </w:t>
+      </w:r>
+      <w:r>
+        <w:rPr>
+          <w:rFonts w:asciiTheme="minorHAnsi" w:hAnsiTheme="minorHAnsi" w:cstheme="minorHAnsi"/>
+          <w:color w:val="222222"/>
+          <w:sz w:val="22"/>
+          <w:szCs w:val="22"/>
+        </w:rPr>
+        <w:t xml:space="preserve">In particular, the reviewers predominantly sought greater contextualization of this work though more complete comparison with other related work in the field, as well as more thorough justification of the specific choices made in the hardware under consideration. </w:t>
+      </w:r>
+      <w:proofErr w:type="gramStart"/>
+      <w:r>
+        <w:rPr>
+          <w:rFonts w:asciiTheme="minorHAnsi" w:hAnsiTheme="minorHAnsi" w:cstheme="minorHAnsi"/>
+          <w:color w:val="222222"/>
+          <w:sz w:val="22"/>
+          <w:szCs w:val="22"/>
+        </w:rPr>
+        <w:t>The majority of</w:t>
+      </w:r>
+      <w:proofErr w:type="gramEnd"/>
+      <w:r>
+        <w:rPr>
+          <w:rFonts w:asciiTheme="minorHAnsi" w:hAnsiTheme="minorHAnsi" w:cstheme="minorHAnsi"/>
+          <w:color w:val="222222"/>
+          <w:sz w:val="22"/>
+          <w:szCs w:val="22"/>
+        </w:rPr>
+        <w:t xml:space="preserve"> changes and additional content speak to these two areas of concern.</w:t>
+      </w:r>
+      <w:r>
+        <w:rPr>
+          <w:rFonts w:asciiTheme="minorHAnsi" w:hAnsiTheme="minorHAnsi" w:cstheme="minorHAnsi"/>
+          <w:color w:val="222222"/>
+          <w:sz w:val="22"/>
+          <w:szCs w:val="22"/>
+        </w:rPr>
+        <w:t xml:space="preserve"> </w:t>
+      </w:r>
+      <w:r>
+        <w:rPr>
+          <w:rFonts w:asciiTheme="minorHAnsi" w:hAnsiTheme="minorHAnsi" w:cstheme="minorHAnsi"/>
+          <w:color w:val="222222"/>
+          <w:sz w:val="22"/>
+          <w:szCs w:val="22"/>
+        </w:rPr>
+        <w:t>I have uploaded a pdf of the manuscript with all changes marked in green, a document listing all reviewer comments as well as my response</w:t>
+      </w:r>
+      <w:r>
+        <w:rPr>
+          <w:rFonts w:asciiTheme="minorHAnsi" w:hAnsiTheme="minorHAnsi" w:cstheme="minorHAnsi"/>
+          <w:color w:val="222222"/>
+          <w:sz w:val="22"/>
+          <w:szCs w:val="22"/>
+        </w:rPr>
+        <w:t>s</w:t>
+      </w:r>
+      <w:r>
+        <w:rPr>
+          <w:rFonts w:asciiTheme="minorHAnsi" w:hAnsiTheme="minorHAnsi" w:cstheme="minorHAnsi"/>
+          <w:color w:val="222222"/>
+          <w:sz w:val="22"/>
+          <w:szCs w:val="22"/>
+        </w:rPr>
+        <w:t>, and a new version of the manuscript containing all changes but without colored marking</w:t>
+      </w:r>
+      <w:r>
+        <w:rPr>
+          <w:rFonts w:asciiTheme="minorHAnsi" w:hAnsiTheme="minorHAnsi" w:cstheme="minorHAnsi"/>
+          <w:color w:val="222222"/>
+          <w:sz w:val="22"/>
+          <w:szCs w:val="22"/>
+        </w:rPr>
+        <w:t>s</w:t>
+      </w:r>
+      <w:r>
+        <w:rPr>
+          <w:rFonts w:asciiTheme="minorHAnsi" w:hAnsiTheme="minorHAnsi" w:cstheme="minorHAnsi"/>
+          <w:color w:val="222222"/>
+          <w:sz w:val="22"/>
+          <w:szCs w:val="22"/>
+        </w:rPr>
+        <w:t>. I hope this draft will meet your approval and gain acceptance for publication in your journal.</w:t>
       </w:r>
     </w:p>
     <w:p>
@@ -189,36 +306,90 @@
           <w:sz w:val="22"/>
           <w:szCs w:val="22"/>
         </w:rPr>
-        <w:t xml:space="preserve">I would be thrilled to see this manuscript published in APL because I think the content is both time and well matched to your readership. In my experience presenting similar content at </w:t>
-      </w:r>
-      <w:proofErr w:type="gramStart"/>
-      <w:r>
-        <w:rPr>
-          <w:rFonts w:asciiTheme="minorHAnsi" w:hAnsiTheme="minorHAnsi" w:cstheme="minorHAnsi"/>
-          <w:color w:val="222222"/>
-          <w:sz w:val="22"/>
-          <w:szCs w:val="22"/>
-        </w:rPr>
-        <w:t>conferences</w:t>
-      </w:r>
-      <w:r>
-        <w:rPr>
-          <w:rFonts w:asciiTheme="minorHAnsi" w:hAnsiTheme="minorHAnsi" w:cstheme="minorHAnsi"/>
-          <w:color w:val="222222"/>
-          <w:sz w:val="22"/>
-          <w:szCs w:val="22"/>
-        </w:rPr>
-        <w:t>, and</w:t>
-      </w:r>
-      <w:proofErr w:type="gramEnd"/>
-      <w:r>
-        <w:rPr>
-          <w:rFonts w:asciiTheme="minorHAnsi" w:hAnsiTheme="minorHAnsi" w:cstheme="minorHAnsi"/>
-          <w:color w:val="222222"/>
-          <w:sz w:val="22"/>
-          <w:szCs w:val="22"/>
-        </w:rPr>
-        <w:t xml:space="preserve"> based on the response our group has received to our publications, it is clear the community has a deep and urgent interest in the field of hardware for artificial intelligence. This perspective article summarizes the last five years of work in our group at NIST in which we have tried to envision full neuromorphic systems capable of general intelligence. I hope to share this work with the broader community by publishing in Applied Physics Letters so that our effort can grow through the feedback of other researchers and to inspire members of the community to take on some of the challenges identified in this work.</w:t>
+        <w:t>I would be thrilled to see this manuscript published in APL because I think the content is both time</w:t>
+      </w:r>
+      <w:r>
+        <w:rPr>
+          <w:rFonts w:asciiTheme="minorHAnsi" w:hAnsiTheme="minorHAnsi" w:cstheme="minorHAnsi"/>
+          <w:color w:val="222222"/>
+          <w:sz w:val="22"/>
+          <w:szCs w:val="22"/>
+        </w:rPr>
+        <w:t>ly</w:t>
+      </w:r>
+      <w:r>
+        <w:rPr>
+          <w:rFonts w:asciiTheme="minorHAnsi" w:hAnsiTheme="minorHAnsi" w:cstheme="minorHAnsi"/>
+          <w:color w:val="222222"/>
+          <w:sz w:val="22"/>
+          <w:szCs w:val="22"/>
+        </w:rPr>
+        <w:t xml:space="preserve"> and well matched to your readership. </w:t>
+      </w:r>
+      <w:r>
+        <w:rPr>
+          <w:rFonts w:asciiTheme="minorHAnsi" w:hAnsiTheme="minorHAnsi" w:cstheme="minorHAnsi"/>
+          <w:color w:val="222222"/>
+          <w:sz w:val="22"/>
+          <w:szCs w:val="22"/>
+        </w:rPr>
+        <w:t>T</w:t>
+      </w:r>
+      <w:r>
+        <w:rPr>
+          <w:rFonts w:asciiTheme="minorHAnsi" w:hAnsiTheme="minorHAnsi" w:cstheme="minorHAnsi"/>
+          <w:color w:val="222222"/>
+          <w:sz w:val="22"/>
+          <w:szCs w:val="22"/>
+        </w:rPr>
+        <w:t xml:space="preserve">he community has a deep and urgent interest in the field of hardware for artificial intelligence. </w:t>
+      </w:r>
+      <w:r>
+        <w:rPr>
+          <w:rFonts w:asciiTheme="minorHAnsi" w:hAnsiTheme="minorHAnsi" w:cstheme="minorHAnsi"/>
+          <w:color w:val="222222"/>
+          <w:sz w:val="22"/>
+          <w:szCs w:val="22"/>
+        </w:rPr>
+        <w:t xml:space="preserve">I was encouraged that all three reviewers were engaged in the discussion initiated in the manuscript and sought deeper understanding of the ideas being presented. </w:t>
+      </w:r>
+      <w:r>
+        <w:rPr>
+          <w:rFonts w:asciiTheme="minorHAnsi" w:hAnsiTheme="minorHAnsi" w:cstheme="minorHAnsi"/>
+          <w:color w:val="222222"/>
+          <w:sz w:val="22"/>
+          <w:szCs w:val="22"/>
+        </w:rPr>
+        <w:t>This perspective article summarizes the last five years of work in our group at NIST in which we have tried to envision full neuromorphic systems capable of general intelligence. I hope to share this work with the broader community by publishing in Applied Physics Letters so that our effort can grow through the feedback of other researchers and inspire members of the community to take on some of the challenges identified in this work.</w:t>
+      </w:r>
+      <w:r>
+        <w:rPr>
+          <w:rFonts w:asciiTheme="minorHAnsi" w:hAnsiTheme="minorHAnsi" w:cstheme="minorHAnsi"/>
+          <w:color w:val="222222"/>
+          <w:sz w:val="22"/>
+          <w:szCs w:val="22"/>
+        </w:rPr>
+        <w:t xml:space="preserve"> I have already been contacted by one undergraduate who wishes to begin work in this area based on the </w:t>
+      </w:r>
+      <w:proofErr w:type="spellStart"/>
+      <w:r>
+        <w:rPr>
+          <w:rFonts w:asciiTheme="minorHAnsi" w:hAnsiTheme="minorHAnsi" w:cstheme="minorHAnsi"/>
+          <w:color w:val="222222"/>
+          <w:sz w:val="22"/>
+          <w:szCs w:val="22"/>
+        </w:rPr>
+        <w:t>arXiv</w:t>
+      </w:r>
+      <w:proofErr w:type="spellEnd"/>
+      <w:r>
+        <w:rPr>
+          <w:rFonts w:asciiTheme="minorHAnsi" w:hAnsiTheme="minorHAnsi" w:cstheme="minorHAnsi"/>
+          <w:color w:val="222222"/>
+          <w:sz w:val="22"/>
+          <w:szCs w:val="22"/>
+        </w:rPr>
+        <w:t xml:space="preserve"> version of the manuscript. Publication in APL will surely increase the visibility and further engage the community.</w:t>
       </w:r>
     </w:p>
     <w:p>
@@ -414,6 +585,8 @@
         </w:rPr>
         <w:t>jeffrey.shainline@nist.gov</w:t>
       </w:r>
+      <w:bookmarkStart w:id="0" w:name="_GoBack"/>
+      <w:bookmarkEnd w:id="0"/>
     </w:p>
     <w:sectPr>
       <w:headerReference w:type="default" r:id="rId7"/>
@@ -427,7 +600,7 @@
 </file>
 
 <file path=word/endnotes.xml><?xml version="1.0" encoding="utf-8"?>
-<w:endnotes xmlns:wpc="http://schemas.microsoft.com/office/word/2010/wordprocessingCanvas" xmlns:cx="http://schemas.microsoft.com/office/drawing/2014/chartex" xmlns:cx1="http://schemas.microsoft.com/office/drawing/2015/9/8/chartex" xmlns:cx2="http://schemas.microsoft.com/office/drawing/2015/10/21/chartex" xmlns:cx3="http://schemas.microsoft.com/office/drawing/2016/5/9/chartex" xmlns:cx4="http://schemas.microsoft.com/office/drawing/2016/5/10/chartex" xmlns:cx5="http://schemas.microsoft.com/office/drawing/2016/5/11/chartex" xmlns:cx6="http://schemas.microsoft.com/office/drawing/2016/5/12/chartex" xmlns:cx7="http://schemas.microsoft.com/office/drawing/2016/5/13/chartex" xmlns:cx8="http://schemas.microsoft.com/office/drawing/2016/5/14/chartex" xmlns:mc="http://schemas.openxmlformats.org/markup-compatibility/2006" xmlns:aink="http://schemas.microsoft.com/office/drawing/2016/ink" xmlns:am3d="http://schemas.microsoft.com/office/drawing/2017/model3d" xmlns:o="urn:schemas-microsoft-com:office:office" xmlns:r="http://schemas.openxmlformats.org/officeDocument/2006/relationships" xmlns:m="http://schemas.openxmlformats.org/officeDocument/2006/math" xmlns:v="urn:schemas-microsoft-com:vml" xmlns:wp14="http://schemas.microsoft.com/office/word/2010/wordprocessingDrawing" xmlns:wp="http://schemas.openxmlformats.org/drawingml/2006/wordprocessingDrawing" xmlns:w10="urn:schemas-microsoft-com:office:word" xmlns:w="http://schemas.openxmlformats.org/wordprocessingml/2006/main" xmlns:w14="http://schemas.microsoft.com/office/word/2010/wordml" xmlns:w15="http://schemas.microsoft.com/office/word/2012/wordml" xmlns:w16cex="http://schemas.microsoft.com/office/word/2018/wordml/cex" xmlns:w16cid="http://schemas.microsoft.com/office/word/2016/wordml/cid" xmlns:w16="http://schemas.microsoft.com/office/word/2018/wordml" xmlns:w16se="http://schemas.microsoft.com/office/word/2015/wordml/symex" xmlns:wpg="http://schemas.microsoft.com/office/word/2010/wordprocessingGroup" xmlns:wpi="http://schemas.microsoft.com/office/word/2010/wordprocessingInk" xmlns:wne="http://schemas.microsoft.com/office/word/2006/wordml" xmlns:wps="http://schemas.microsoft.com/office/word/2010/wordprocessingShape" mc:Ignorable="w14 w15 w16se w16cid w16 w16cex wp14">
+<w:endnotes xmlns:wpc="http://schemas.microsoft.com/office/word/2010/wordprocessingCanvas" xmlns:cx="http://schemas.microsoft.com/office/drawing/2014/chartex" xmlns:cx1="http://schemas.microsoft.com/office/drawing/2015/9/8/chartex" xmlns:cx2="http://schemas.microsoft.com/office/drawing/2015/10/21/chartex" xmlns:cx3="http://schemas.microsoft.com/office/drawing/2016/5/9/chartex" xmlns:cx4="http://schemas.microsoft.com/office/drawing/2016/5/10/chartex" xmlns:cx5="http://schemas.microsoft.com/office/drawing/2016/5/11/chartex" xmlns:cx6="http://schemas.microsoft.com/office/drawing/2016/5/12/chartex" xmlns:cx7="http://schemas.microsoft.com/office/drawing/2016/5/13/chartex" xmlns:cx8="http://schemas.microsoft.com/office/drawing/2016/5/14/chartex" xmlns:mc="http://schemas.openxmlformats.org/markup-compatibility/2006" xmlns:aink="http://schemas.microsoft.com/office/drawing/2016/ink" xmlns:am3d="http://schemas.microsoft.com/office/drawing/2017/model3d" xmlns:o="urn:schemas-microsoft-com:office:office" xmlns:r="http://schemas.openxmlformats.org/officeDocument/2006/relationships" xmlns:m="http://schemas.openxmlformats.org/officeDocument/2006/math" xmlns:v="urn:schemas-microsoft-com:vml" xmlns:wp14="http://schemas.microsoft.com/office/word/2010/wordprocessingDrawing" xmlns:wp="http://schemas.openxmlformats.org/drawingml/2006/wordprocessingDrawing" xmlns:w10="urn:schemas-microsoft-com:office:word" xmlns:w="http://schemas.openxmlformats.org/wordprocessingml/2006/main" xmlns:w14="http://schemas.microsoft.com/office/word/2010/wordml" xmlns:w15="http://schemas.microsoft.com/office/word/2012/wordml" xmlns:w16cid="http://schemas.microsoft.com/office/word/2016/wordml/cid" xmlns:w16se="http://schemas.microsoft.com/office/word/2015/wordml/symex" xmlns:wpg="http://schemas.microsoft.com/office/word/2010/wordprocessingGroup" xmlns:wpi="http://schemas.microsoft.com/office/word/2010/wordprocessingInk" xmlns:wne="http://schemas.microsoft.com/office/word/2006/wordml" xmlns:wps="http://schemas.microsoft.com/office/word/2010/wordprocessingShape" mc:Ignorable="w14 w15 w16se w16cid wp14">
   <w:endnote w:type="separator" w:id="-1">
     <w:p>
       <w:r>
@@ -446,7 +619,7 @@
 </file>
 
 <file path=word/footnotes.xml><?xml version="1.0" encoding="utf-8"?>
-<w:footnotes xmlns:wpc="http://schemas.microsoft.com/office/word/2010/wordprocessingCanvas" xmlns:cx="http://schemas.microsoft.com/office/drawing/2014/chartex" xmlns:cx1="http://schemas.microsoft.com/office/drawing/2015/9/8/chartex" xmlns:cx2="http://schemas.microsoft.com/office/drawing/2015/10/21/chartex" xmlns:cx3="http://schemas.microsoft.com/office/drawing/2016/5/9/chartex" xmlns:cx4="http://schemas.microsoft.com/office/drawing/2016/5/10/chartex" xmlns:cx5="http://schemas.microsoft.com/office/drawing/2016/5/11/chartex" xmlns:cx6="http://schemas.microsoft.com/office/drawing/2016/5/12/chartex" xmlns:cx7="http://schemas.microsoft.com/office/drawing/2016/5/13/chartex" xmlns:cx8="http://schemas.microsoft.com/office/drawing/2016/5/14/chartex" xmlns:mc="http://schemas.openxmlformats.org/markup-compatibility/2006" xmlns:aink="http://schemas.microsoft.com/office/drawing/2016/ink" xmlns:am3d="http://schemas.microsoft.com/office/drawing/2017/model3d" xmlns:o="urn:schemas-microsoft-com:office:office" xmlns:r="http://schemas.openxmlformats.org/officeDocument/2006/relationships" xmlns:m="http://schemas.openxmlformats.org/officeDocument/2006/math" xmlns:v="urn:schemas-microsoft-com:vml" xmlns:wp14="http://schemas.microsoft.com/office/word/2010/wordprocessingDrawing" xmlns:wp="http://schemas.openxmlformats.org/drawingml/2006/wordprocessingDrawing" xmlns:w10="urn:schemas-microsoft-com:office:word" xmlns:w="http://schemas.openxmlformats.org/wordprocessingml/2006/main" xmlns:w14="http://schemas.microsoft.com/office/word/2010/wordml" xmlns:w15="http://schemas.microsoft.com/office/word/2012/wordml" xmlns:w16cex="http://schemas.microsoft.com/office/word/2018/wordml/cex" xmlns:w16cid="http://schemas.microsoft.com/office/word/2016/wordml/cid" xmlns:w16="http://schemas.microsoft.com/office/word/2018/wordml" xmlns:w16se="http://schemas.microsoft.com/office/word/2015/wordml/symex" xmlns:wpg="http://schemas.microsoft.com/office/word/2010/wordprocessingGroup" xmlns:wpi="http://schemas.microsoft.com/office/word/2010/wordprocessingInk" xmlns:wne="http://schemas.microsoft.com/office/word/2006/wordml" xmlns:wps="http://schemas.microsoft.com/office/word/2010/wordprocessingShape" mc:Ignorable="w14 w15 w16se w16cid w16 w16cex wp14">
+<w:footnotes xmlns:wpc="http://schemas.microsoft.com/office/word/2010/wordprocessingCanvas" xmlns:cx="http://schemas.microsoft.com/office/drawing/2014/chartex" xmlns:cx1="http://schemas.microsoft.com/office/drawing/2015/9/8/chartex" xmlns:cx2="http://schemas.microsoft.com/office/drawing/2015/10/21/chartex" xmlns:cx3="http://schemas.microsoft.com/office/drawing/2016/5/9/chartex" xmlns:cx4="http://schemas.microsoft.com/office/drawing/2016/5/10/chartex" xmlns:cx5="http://schemas.microsoft.com/office/drawing/2016/5/11/chartex" xmlns:cx6="http://schemas.microsoft.com/office/drawing/2016/5/12/chartex" xmlns:cx7="http://schemas.microsoft.com/office/drawing/2016/5/13/chartex" xmlns:cx8="http://schemas.microsoft.com/office/drawing/2016/5/14/chartex" xmlns:mc="http://schemas.openxmlformats.org/markup-compatibility/2006" xmlns:aink="http://schemas.microsoft.com/office/drawing/2016/ink" xmlns:am3d="http://schemas.microsoft.com/office/drawing/2017/model3d" xmlns:o="urn:schemas-microsoft-com:office:office" xmlns:r="http://schemas.openxmlformats.org/officeDocument/2006/relationships" xmlns:m="http://schemas.openxmlformats.org/officeDocument/2006/math" xmlns:v="urn:schemas-microsoft-com:vml" xmlns:wp14="http://schemas.microsoft.com/office/word/2010/wordprocessingDrawing" xmlns:wp="http://schemas.openxmlformats.org/drawingml/2006/wordprocessingDrawing" xmlns:w10="urn:schemas-microsoft-com:office:word" xmlns:w="http://schemas.openxmlformats.org/wordprocessingml/2006/main" xmlns:w14="http://schemas.microsoft.com/office/word/2010/wordml" xmlns:w15="http://schemas.microsoft.com/office/word/2012/wordml" xmlns:w16cid="http://schemas.microsoft.com/office/word/2016/wordml/cid" xmlns:w16se="http://schemas.microsoft.com/office/word/2015/wordml/symex" xmlns:wpg="http://schemas.microsoft.com/office/word/2010/wordprocessingGroup" xmlns:wpi="http://schemas.microsoft.com/office/word/2010/wordprocessingInk" xmlns:wne="http://schemas.microsoft.com/office/word/2006/wordml" xmlns:wps="http://schemas.microsoft.com/office/word/2010/wordprocessingShape" mc:Ignorable="w14 w15 w16se w16cid wp14">
   <w:footnote w:type="separator" w:id="-1">
     <w:p>
       <w:r>
@@ -465,7 +638,7 @@
 </file>
 
 <file path=word/header1.xml><?xml version="1.0" encoding="utf-8"?>
-<w:hdr xmlns:wpc="http://schemas.microsoft.com/office/word/2010/wordprocessingCanvas" xmlns:cx="http://schemas.microsoft.com/office/drawing/2014/chartex" xmlns:cx1="http://schemas.microsoft.com/office/drawing/2015/9/8/chartex" xmlns:cx2="http://schemas.microsoft.com/office/drawing/2015/10/21/chartex" xmlns:cx3="http://schemas.microsoft.com/office/drawing/2016/5/9/chartex" xmlns:cx4="http://schemas.microsoft.com/office/drawing/2016/5/10/chartex" xmlns:cx5="http://schemas.microsoft.com/office/drawing/2016/5/11/chartex" xmlns:cx6="http://schemas.microsoft.com/office/drawing/2016/5/12/chartex" xmlns:cx7="http://schemas.microsoft.com/office/drawing/2016/5/13/chartex" xmlns:cx8="http://schemas.microsoft.com/office/drawing/2016/5/14/chartex" xmlns:mc="http://schemas.openxmlformats.org/markup-compatibility/2006" xmlns:aink="http://schemas.microsoft.com/office/drawing/2016/ink" xmlns:am3d="http://schemas.microsoft.com/office/drawing/2017/model3d" xmlns:o="urn:schemas-microsoft-com:office:office" xmlns:r="http://schemas.openxmlformats.org/officeDocument/2006/relationships" xmlns:m="http://schemas.openxmlformats.org/officeDocument/2006/math" xmlns:v="urn:schemas-microsoft-com:vml" xmlns:wp14="http://schemas.microsoft.com/office/word/2010/wordprocessingDrawing" xmlns:wp="http://schemas.openxmlformats.org/drawingml/2006/wordprocessingDrawing" xmlns:w10="urn:schemas-microsoft-com:office:word" xmlns:w="http://schemas.openxmlformats.org/wordprocessingml/2006/main" xmlns:w14="http://schemas.microsoft.com/office/word/2010/wordml" xmlns:w15="http://schemas.microsoft.com/office/word/2012/wordml" xmlns:w16cex="http://schemas.microsoft.com/office/word/2018/wordml/cex" xmlns:w16cid="http://schemas.microsoft.com/office/word/2016/wordml/cid" xmlns:w16="http://schemas.microsoft.com/office/word/2018/wordml" xmlns:w16se="http://schemas.microsoft.com/office/word/2015/wordml/symex" xmlns:wpg="http://schemas.microsoft.com/office/word/2010/wordprocessingGroup" xmlns:wpi="http://schemas.microsoft.com/office/word/2010/wordprocessingInk" xmlns:wne="http://schemas.microsoft.com/office/word/2006/wordml" xmlns:wps="http://schemas.microsoft.com/office/word/2010/wordprocessingShape" mc:Ignorable="w14 w15 w16se w16cid w16 w16cex wp14">
+<w:hdr xmlns:wpc="http://schemas.microsoft.com/office/word/2010/wordprocessingCanvas" xmlns:cx="http://schemas.microsoft.com/office/drawing/2014/chartex" xmlns:cx1="http://schemas.microsoft.com/office/drawing/2015/9/8/chartex" xmlns:cx2="http://schemas.microsoft.com/office/drawing/2015/10/21/chartex" xmlns:cx3="http://schemas.microsoft.com/office/drawing/2016/5/9/chartex" xmlns:cx4="http://schemas.microsoft.com/office/drawing/2016/5/10/chartex" xmlns:cx5="http://schemas.microsoft.com/office/drawing/2016/5/11/chartex" xmlns:cx6="http://schemas.microsoft.com/office/drawing/2016/5/12/chartex" xmlns:cx7="http://schemas.microsoft.com/office/drawing/2016/5/13/chartex" xmlns:cx8="http://schemas.microsoft.com/office/drawing/2016/5/14/chartex" xmlns:mc="http://schemas.openxmlformats.org/markup-compatibility/2006" xmlns:aink="http://schemas.microsoft.com/office/drawing/2016/ink" xmlns:am3d="http://schemas.microsoft.com/office/drawing/2017/model3d" xmlns:o="urn:schemas-microsoft-com:office:office" xmlns:r="http://schemas.openxmlformats.org/officeDocument/2006/relationships" xmlns:m="http://schemas.openxmlformats.org/officeDocument/2006/math" xmlns:v="urn:schemas-microsoft-com:vml" xmlns:wp14="http://schemas.microsoft.com/office/word/2010/wordprocessingDrawing" xmlns:wp="http://schemas.openxmlformats.org/drawingml/2006/wordprocessingDrawing" xmlns:w10="urn:schemas-microsoft-com:office:word" xmlns:w="http://schemas.openxmlformats.org/wordprocessingml/2006/main" xmlns:w14="http://schemas.microsoft.com/office/word/2010/wordml" xmlns:w15="http://schemas.microsoft.com/office/word/2012/wordml" xmlns:w16cid="http://schemas.microsoft.com/office/word/2016/wordml/cid" xmlns:w16se="http://schemas.microsoft.com/office/word/2015/wordml/symex" xmlns:wpg="http://schemas.microsoft.com/office/word/2010/wordprocessingGroup" xmlns:wpi="http://schemas.microsoft.com/office/word/2010/wordprocessingInk" xmlns:wne="http://schemas.microsoft.com/office/word/2006/wordml" xmlns:wps="http://schemas.microsoft.com/office/word/2010/wordprocessingShape" mc:Ignorable="w14 w15 w16se w16cid wp14">
   <w:p>
     <w:pPr>
       <w:pStyle w:val="Header"/>
@@ -611,7 +784,7 @@
 </file>
 
 <file path=word/styles.xml><?xml version="1.0" encoding="utf-8"?>
-<w:styles xmlns:mc="http://schemas.openxmlformats.org/markup-compatibility/2006" xmlns:r="http://schemas.openxmlformats.org/officeDocument/2006/relationships" xmlns:w="http://schemas.openxmlformats.org/wordprocessingml/2006/main" xmlns:w14="http://schemas.microsoft.com/office/word/2010/wordml" xmlns:w15="http://schemas.microsoft.com/office/word/2012/wordml" xmlns:w16cex="http://schemas.microsoft.com/office/word/2018/wordml/cex" xmlns:w16cid="http://schemas.microsoft.com/office/word/2016/wordml/cid" xmlns:w16="http://schemas.microsoft.com/office/word/2018/wordml" xmlns:w16se="http://schemas.microsoft.com/office/word/2015/wordml/symex" mc:Ignorable="w14 w15 w16se w16cid w16 w16cex">
+<w:styles xmlns:mc="http://schemas.openxmlformats.org/markup-compatibility/2006" xmlns:r="http://schemas.openxmlformats.org/officeDocument/2006/relationships" xmlns:w="http://schemas.openxmlformats.org/wordprocessingml/2006/main" xmlns:w14="http://schemas.microsoft.com/office/word/2010/wordml" xmlns:w15="http://schemas.microsoft.com/office/word/2012/wordml" xmlns:w16cid="http://schemas.microsoft.com/office/word/2016/wordml/cid" xmlns:w16se="http://schemas.microsoft.com/office/word/2015/wordml/symex" mc:Ignorable="w14 w15 w16se w16cid">
   <w:docDefaults>
     <w:rPrDefault>
       <w:rPr>

</xml_diff>

<commit_message>
response to reviews second time
</commit_message>
<xml_diff>
--- a/apl__optoelectronic_intelligence/20210211_NIST_Shainline_OptoelectronicIntelligence_coverLetter.docx
+++ b/apl__optoelectronic_intelligence/20210211_NIST_Shainline_OptoelectronicIntelligence_coverLetter.docx
@@ -20,25 +20,25 @@
           <w:sz w:val="22"/>
           <w:szCs w:val="22"/>
         </w:rPr>
-        <w:t>Feb</w:t>
-      </w:r>
-      <w:r>
-        <w:rPr>
-          <w:rFonts w:asciiTheme="minorHAnsi" w:hAnsiTheme="minorHAnsi" w:cstheme="minorHAnsi"/>
-          <w:color w:val="222222"/>
-          <w:sz w:val="22"/>
-          <w:szCs w:val="22"/>
-        </w:rPr>
-        <w:t>. 1</w:t>
-      </w:r>
-      <w:r>
-        <w:rPr>
-          <w:rFonts w:asciiTheme="minorHAnsi" w:hAnsiTheme="minorHAnsi" w:cstheme="minorHAnsi"/>
-          <w:color w:val="222222"/>
-          <w:sz w:val="22"/>
-          <w:szCs w:val="22"/>
-        </w:rPr>
-        <w:t>6</w:t>
+        <w:t>March</w:t>
+      </w:r>
+      <w:r>
+        <w:rPr>
+          <w:rFonts w:asciiTheme="minorHAnsi" w:hAnsiTheme="minorHAnsi" w:cstheme="minorHAnsi"/>
+          <w:color w:val="222222"/>
+          <w:sz w:val="22"/>
+          <w:szCs w:val="22"/>
+        </w:rPr>
+        <w:t xml:space="preserve"> </w:t>
+      </w:r>
+      <w:r>
+        <w:rPr>
+          <w:rFonts w:asciiTheme="minorHAnsi" w:hAnsiTheme="minorHAnsi" w:cstheme="minorHAnsi"/>
+          <w:color w:val="222222"/>
+          <w:sz w:val="22"/>
+          <w:szCs w:val="22"/>
+        </w:rPr>
+        <w:t>4</w:t>
       </w:r>
       <w:r>
         <w:rPr>
@@ -128,7 +128,52 @@
           <w:sz w:val="22"/>
           <w:szCs w:val="22"/>
         </w:rPr>
-        <w:t>Thank you for your consideration of the perspective article entitle “Optoelectronic Intelligence” for publication in your journal</w:t>
+        <w:t xml:space="preserve">Thank you </w:t>
+      </w:r>
+      <w:r>
+        <w:rPr>
+          <w:rFonts w:asciiTheme="minorHAnsi" w:hAnsiTheme="minorHAnsi" w:cstheme="minorHAnsi"/>
+          <w:color w:val="222222"/>
+          <w:sz w:val="22"/>
+          <w:szCs w:val="22"/>
+        </w:rPr>
+        <w:t xml:space="preserve">again </w:t>
+      </w:r>
+      <w:r>
+        <w:rPr>
+          <w:rFonts w:asciiTheme="minorHAnsi" w:hAnsiTheme="minorHAnsi" w:cstheme="minorHAnsi"/>
+          <w:color w:val="222222"/>
+          <w:sz w:val="22"/>
+          <w:szCs w:val="22"/>
+        </w:rPr>
+        <w:t>for your consideration of the perspective article entitle</w:t>
+      </w:r>
+      <w:r>
+        <w:rPr>
+          <w:rFonts w:asciiTheme="minorHAnsi" w:hAnsiTheme="minorHAnsi" w:cstheme="minorHAnsi"/>
+          <w:color w:val="222222"/>
+          <w:sz w:val="22"/>
+          <w:szCs w:val="22"/>
+        </w:rPr>
+        <w:t>d</w:t>
+      </w:r>
+      <w:r>
+        <w:rPr>
+          <w:rFonts w:asciiTheme="minorHAnsi" w:hAnsiTheme="minorHAnsi" w:cstheme="minorHAnsi"/>
+          <w:color w:val="222222"/>
+          <w:sz w:val="22"/>
+          <w:szCs w:val="22"/>
+        </w:rPr>
+        <w:t xml:space="preserve"> “Optoelectronic Intelligence” for publication in </w:t>
+      </w:r>
+      <w:r>
+        <w:rPr>
+          <w:rFonts w:asciiTheme="minorHAnsi" w:hAnsiTheme="minorHAnsi" w:cstheme="minorHAnsi"/>
+          <w:color w:val="222222"/>
+          <w:sz w:val="22"/>
+          <w:szCs w:val="22"/>
+        </w:rPr>
+        <w:t>APL</w:t>
       </w:r>
       <w:r>
         <w:rPr>
@@ -146,78 +191,6 @@
           <w:sz w:val="22"/>
           <w:szCs w:val="22"/>
         </w:rPr>
-        <w:t xml:space="preserve"> Three reviewers have thoroughly assessed the manuscript, and all three have recommended the manuscript for publication, conditional upon addressing their comments. I have now addressed the comments from all three reviewers. </w:t>
-      </w:r>
-      <w:r>
-        <w:rPr>
-          <w:rFonts w:asciiTheme="minorHAnsi" w:hAnsiTheme="minorHAnsi" w:cstheme="minorHAnsi"/>
-          <w:color w:val="222222"/>
-          <w:sz w:val="22"/>
-          <w:szCs w:val="22"/>
-        </w:rPr>
-        <w:t>T</w:t>
-      </w:r>
-      <w:r>
-        <w:rPr>
-          <w:rFonts w:asciiTheme="minorHAnsi" w:hAnsiTheme="minorHAnsi" w:cstheme="minorHAnsi"/>
-          <w:color w:val="222222"/>
-          <w:sz w:val="22"/>
-          <w:szCs w:val="22"/>
-        </w:rPr>
-        <w:t xml:space="preserve">heir feedback </w:t>
-      </w:r>
-      <w:r>
-        <w:rPr>
-          <w:rFonts w:asciiTheme="minorHAnsi" w:hAnsiTheme="minorHAnsi" w:cstheme="minorHAnsi"/>
-          <w:color w:val="222222"/>
-          <w:sz w:val="22"/>
-          <w:szCs w:val="22"/>
-        </w:rPr>
-        <w:t>is</w:t>
-      </w:r>
-      <w:r>
-        <w:rPr>
-          <w:rFonts w:asciiTheme="minorHAnsi" w:hAnsiTheme="minorHAnsi" w:cstheme="minorHAnsi"/>
-          <w:color w:val="222222"/>
-          <w:sz w:val="22"/>
-          <w:szCs w:val="22"/>
-        </w:rPr>
-        <w:t xml:space="preserve"> well reasoned and valuable, yet extensive in scope. Incorporating their </w:t>
-      </w:r>
-      <w:r>
-        <w:rPr>
-          <w:rFonts w:asciiTheme="minorHAnsi" w:hAnsiTheme="minorHAnsi" w:cstheme="minorHAnsi"/>
-          <w:color w:val="222222"/>
-          <w:sz w:val="22"/>
-          <w:szCs w:val="22"/>
-        </w:rPr>
-        <w:t>comments and criticism</w:t>
-      </w:r>
-      <w:r>
-        <w:rPr>
-          <w:rFonts w:asciiTheme="minorHAnsi" w:hAnsiTheme="minorHAnsi" w:cstheme="minorHAnsi"/>
-          <w:color w:val="222222"/>
-          <w:sz w:val="22"/>
-          <w:szCs w:val="22"/>
-        </w:rPr>
-        <w:t xml:space="preserve"> was no small task, but I think the paper is stronger now that their concerns have been addressed. </w:t>
-      </w:r>
-      <w:r>
-        <w:rPr>
-          <w:rFonts w:asciiTheme="minorHAnsi" w:hAnsiTheme="minorHAnsi" w:cstheme="minorHAnsi"/>
-          <w:color w:val="222222"/>
-          <w:sz w:val="22"/>
-          <w:szCs w:val="22"/>
-        </w:rPr>
-        <w:t>In particular, the reviewers predominantly sought greater contextualization of this work though more complete comparison with other related work in the field, as well as more thorough justification of the specific choices made in the hardware under consideration. The majority of changes and additional content speak to these two areas of concern.</w:t>
-      </w:r>
-      <w:r>
-        <w:rPr>
-          <w:rFonts w:asciiTheme="minorHAnsi" w:hAnsiTheme="minorHAnsi" w:cstheme="minorHAnsi"/>
-          <w:color w:val="222222"/>
-          <w:sz w:val="22"/>
-          <w:szCs w:val="22"/>
-        </w:rPr>
         <w:t xml:space="preserve"> </w:t>
       </w:r>
       <w:r>
@@ -227,174 +200,7 @@
           <w:sz w:val="22"/>
           <w:szCs w:val="22"/>
         </w:rPr>
-        <w:t>The manuscript is now longer than the typical length for such an article. In responding to reviews, I tried to be as concise as possible, the reviewers asked quite a few insightful and important questions. My answers are as succinct as possible without being superficial. Additionally, this perspective draws upon neuroscience, network theory, neuromorphic computing, and device physics including superconductors, semiconductors, and optics. Even a brief account of each of these subjects amounts to a longer-than-average article. But I believe in the present form the article is thorough, even-handed, and likely to have a significant impact in the field.</w:t>
-      </w:r>
-    </w:p>
-    <w:p>
-      <w:pPr>
-        <w:pStyle w:val="NormalWeb"/>
-        <w:spacing w:before="0" w:beforeAutospacing="0" w:after="0" w:afterAutospacing="0"/>
-        <w:ind w:firstLine="360"/>
-        <w:jc w:val="both"/>
-        <w:rPr>
-          <w:rFonts w:asciiTheme="minorHAnsi" w:hAnsiTheme="minorHAnsi" w:cstheme="minorHAnsi"/>
-          <w:color w:val="222222"/>
-          <w:sz w:val="22"/>
-          <w:szCs w:val="22"/>
-        </w:rPr>
-      </w:pPr>
-      <w:r>
-        <w:rPr>
-          <w:rFonts w:asciiTheme="minorHAnsi" w:hAnsiTheme="minorHAnsi" w:cstheme="minorHAnsi"/>
-          <w:color w:val="222222"/>
-          <w:sz w:val="22"/>
-          <w:szCs w:val="22"/>
-        </w:rPr>
-        <w:t xml:space="preserve"> </w:t>
-      </w:r>
-      <w:r>
-        <w:rPr>
-          <w:rFonts w:asciiTheme="minorHAnsi" w:hAnsiTheme="minorHAnsi" w:cstheme="minorHAnsi"/>
-          <w:color w:val="222222"/>
-          <w:sz w:val="22"/>
-          <w:szCs w:val="22"/>
-        </w:rPr>
-        <w:t>I have uploaded a pdf of the manuscript with all changes marked in green, a document listing all reviewer comments as well as my response</w:t>
-      </w:r>
-      <w:r>
-        <w:rPr>
-          <w:rFonts w:asciiTheme="minorHAnsi" w:hAnsiTheme="minorHAnsi" w:cstheme="minorHAnsi"/>
-          <w:color w:val="222222"/>
-          <w:sz w:val="22"/>
-          <w:szCs w:val="22"/>
-        </w:rPr>
-        <w:t>s</w:t>
-      </w:r>
-      <w:r>
-        <w:rPr>
-          <w:rFonts w:asciiTheme="minorHAnsi" w:hAnsiTheme="minorHAnsi" w:cstheme="minorHAnsi"/>
-          <w:color w:val="222222"/>
-          <w:sz w:val="22"/>
-          <w:szCs w:val="22"/>
-        </w:rPr>
-        <w:t>, and a new version of the manuscript containing all changes but without colored marking</w:t>
-      </w:r>
-      <w:r>
-        <w:rPr>
-          <w:rFonts w:asciiTheme="minorHAnsi" w:hAnsiTheme="minorHAnsi" w:cstheme="minorHAnsi"/>
-          <w:color w:val="222222"/>
-          <w:sz w:val="22"/>
-          <w:szCs w:val="22"/>
-        </w:rPr>
-        <w:t>s</w:t>
-      </w:r>
-      <w:r>
-        <w:rPr>
-          <w:rFonts w:asciiTheme="minorHAnsi" w:hAnsiTheme="minorHAnsi" w:cstheme="minorHAnsi"/>
-          <w:color w:val="222222"/>
-          <w:sz w:val="22"/>
-          <w:szCs w:val="22"/>
-        </w:rPr>
-        <w:t>. I hope this draft will meet your approval and gain acceptance for publication in your journal.</w:t>
-      </w:r>
-      <w:r>
-        <w:rPr>
-          <w:rFonts w:asciiTheme="minorHAnsi" w:hAnsiTheme="minorHAnsi" w:cstheme="minorHAnsi"/>
-          <w:color w:val="222222"/>
-          <w:sz w:val="22"/>
-          <w:szCs w:val="22"/>
-        </w:rPr>
-        <w:t xml:space="preserve"> T</w:t>
-      </w:r>
-      <w:r>
-        <w:rPr>
-          <w:rFonts w:asciiTheme="minorHAnsi" w:hAnsiTheme="minorHAnsi" w:cstheme="minorHAnsi"/>
-          <w:color w:val="222222"/>
-          <w:sz w:val="22"/>
-          <w:szCs w:val="22"/>
-        </w:rPr>
-        <w:t>he content i</w:t>
-      </w:r>
-      <w:r>
-        <w:rPr>
-          <w:rFonts w:asciiTheme="minorHAnsi" w:hAnsiTheme="minorHAnsi" w:cstheme="minorHAnsi"/>
-          <w:color w:val="222222"/>
-          <w:sz w:val="22"/>
-          <w:szCs w:val="22"/>
-        </w:rPr>
-        <w:t>s</w:t>
-      </w:r>
-      <w:r>
-        <w:rPr>
-          <w:rFonts w:asciiTheme="minorHAnsi" w:hAnsiTheme="minorHAnsi" w:cstheme="minorHAnsi"/>
-          <w:color w:val="222222"/>
-          <w:sz w:val="22"/>
-          <w:szCs w:val="22"/>
-        </w:rPr>
-        <w:t xml:space="preserve"> time</w:t>
-      </w:r>
-      <w:r>
-        <w:rPr>
-          <w:rFonts w:asciiTheme="minorHAnsi" w:hAnsiTheme="minorHAnsi" w:cstheme="minorHAnsi"/>
-          <w:color w:val="222222"/>
-          <w:sz w:val="22"/>
-          <w:szCs w:val="22"/>
-        </w:rPr>
-        <w:t>ly</w:t>
-      </w:r>
-      <w:r>
-        <w:rPr>
-          <w:rFonts w:asciiTheme="minorHAnsi" w:hAnsiTheme="minorHAnsi" w:cstheme="minorHAnsi"/>
-          <w:color w:val="222222"/>
-          <w:sz w:val="22"/>
-          <w:szCs w:val="22"/>
-        </w:rPr>
-        <w:t xml:space="preserve"> and well matched to your readership. </w:t>
-      </w:r>
-      <w:r>
-        <w:rPr>
-          <w:rFonts w:asciiTheme="minorHAnsi" w:hAnsiTheme="minorHAnsi" w:cstheme="minorHAnsi"/>
-          <w:color w:val="222222"/>
-          <w:sz w:val="22"/>
-          <w:szCs w:val="22"/>
-        </w:rPr>
-        <w:t>T</w:t>
-      </w:r>
-      <w:r>
-        <w:rPr>
-          <w:rFonts w:asciiTheme="minorHAnsi" w:hAnsiTheme="minorHAnsi" w:cstheme="minorHAnsi"/>
-          <w:color w:val="222222"/>
-          <w:sz w:val="22"/>
-          <w:szCs w:val="22"/>
-        </w:rPr>
-        <w:t xml:space="preserve">he community has a deep and urgent interest in the field of hardware for artificial intelligence. </w:t>
-      </w:r>
-      <w:r>
-        <w:rPr>
-          <w:rFonts w:asciiTheme="minorHAnsi" w:hAnsiTheme="minorHAnsi" w:cstheme="minorHAnsi"/>
-          <w:color w:val="222222"/>
-          <w:sz w:val="22"/>
-          <w:szCs w:val="22"/>
-        </w:rPr>
-        <w:t xml:space="preserve">I was encouraged that all three reviewers were engaged in the discussion initiated in the manuscript and sought deeper understanding of the ideas being presented. </w:t>
-      </w:r>
-      <w:r>
-        <w:rPr>
-          <w:rFonts w:asciiTheme="minorHAnsi" w:hAnsiTheme="minorHAnsi" w:cstheme="minorHAnsi"/>
-          <w:color w:val="222222"/>
-          <w:sz w:val="22"/>
-          <w:szCs w:val="22"/>
-        </w:rPr>
-        <w:t>This perspective article summarizes the last five years of work in our group at NIST in which we have tried to envision full neuromorphic systems capable of general intelligence. I hope to share this work with the broader community by publishing in Applied Physics Letters so that our effort can grow through the feedback of other researchers and inspire members of the community to take on some of the challenges identified in this work.</w:t>
-      </w:r>
-      <w:r>
-        <w:rPr>
-          <w:rFonts w:asciiTheme="minorHAnsi" w:hAnsiTheme="minorHAnsi" w:cstheme="minorHAnsi"/>
-          <w:color w:val="222222"/>
-          <w:sz w:val="22"/>
-          <w:szCs w:val="22"/>
-        </w:rPr>
-        <w:t xml:space="preserve"> I have already been contacted by one undergraduate who wishes to begin work in this area based on the arXiv version of the manuscript. Publication in APL will surely increase the visibility and further engage the community.</w:t>
+        <w:t>It seems all three reviewers are supportive of publication. Through your editorial process, I have been given access to valuable feedback and insightful comments from three clearly qualified individuals with expertise in relevant fields. Their observations made this paper significantly stronger, and I am grateful to have had the opportunity to improve my work based on their constructive criticisms. In my opinion, this is exactly how peer review should function.</w:t>
       </w:r>
     </w:p>
     <w:p>

</xml_diff>